<commit_message>
finished installing the nav bar
</commit_message>
<xml_diff>
--- a/Allpax Sale Miner/Resources/running doc.docx
+++ b/Allpax Sale Miner/Resources/running doc.docx
@@ -16,8 +16,6 @@
       </w:r>
     </w:p>
     <w:p>
-      <w:bookmarkStart w:id="0" w:name="_GoBack"/>
-      <w:bookmarkEnd w:id="0"/>
       <w:r>
         <w:t>Begin c</w:t>
       </w:r>
@@ -1655,7 +1653,216 @@
       </w:r>
     </w:p>
     <w:p/>
-    <w:p/>
+    <w:p>
+      <w:r>
+        <w:lastRenderedPageBreak/>
+        <w:t>Begin install updated nav bar</w:t>
+      </w:r>
+    </w:p>
+    <w:p>
+      <w:r>
+        <w:t>Need to install the nav bar I made for Allpax last summer to the new project.</w:t>
+      </w:r>
+    </w:p>
+    <w:p>
+      <w:r>
+        <w:rPr>
+          <w:noProof/>
+        </w:rPr>
+        <w:drawing>
+          <wp:inline distT="0" distB="0" distL="0" distR="0" wp14:anchorId="03174DD8" wp14:editId="426AC418">
+            <wp:extent cx="5943600" cy="296545"/>
+            <wp:effectExtent l="0" t="0" r="0" b="8255"/>
+            <wp:docPr id="1" name="Picture 1"/>
+            <wp:cNvGraphicFramePr>
+              <a:graphicFrameLocks xmlns:a="http://schemas.openxmlformats.org/drawingml/2006/main" noChangeAspect="1"/>
+            </wp:cNvGraphicFramePr>
+            <a:graphic xmlns:a="http://schemas.openxmlformats.org/drawingml/2006/main">
+              <a:graphicData uri="http://schemas.openxmlformats.org/drawingml/2006/picture">
+                <pic:pic xmlns:pic="http://schemas.openxmlformats.org/drawingml/2006/picture">
+                  <pic:nvPicPr>
+                    <pic:cNvPr id="0" name=""/>
+                    <pic:cNvPicPr/>
+                  </pic:nvPicPr>
+                  <pic:blipFill>
+                    <a:blip r:embed="rId31"/>
+                    <a:stretch>
+                      <a:fillRect/>
+                    </a:stretch>
+                  </pic:blipFill>
+                  <pic:spPr>
+                    <a:xfrm>
+                      <a:off x="0" y="0"/>
+                      <a:ext cx="5943600" cy="296545"/>
+                    </a:xfrm>
+                    <a:prstGeom prst="rect">
+                      <a:avLst/>
+                    </a:prstGeom>
+                  </pic:spPr>
+                </pic:pic>
+              </a:graphicData>
+            </a:graphic>
+          </wp:inline>
+        </w:drawing>
+      </w:r>
+    </w:p>
+    <w:p>
+      <w:r>
+        <w:t xml:space="preserve">The </w:t>
+      </w:r>
+      <w:r>
+        <w:t>guts of this nav bar lives here.</w:t>
+      </w:r>
+    </w:p>
+    <w:p>
+      <w:r>
+        <w:rPr>
+          <w:noProof/>
+        </w:rPr>
+        <w:drawing>
+          <wp:inline distT="0" distB="0" distL="0" distR="0" wp14:anchorId="47FF9C98" wp14:editId="63DADD93">
+            <wp:extent cx="2914286" cy="4104762"/>
+            <wp:effectExtent l="0" t="0" r="635" b="0"/>
+            <wp:docPr id="2" name="Picture 2"/>
+            <wp:cNvGraphicFramePr>
+              <a:graphicFrameLocks xmlns:a="http://schemas.openxmlformats.org/drawingml/2006/main" noChangeAspect="1"/>
+            </wp:cNvGraphicFramePr>
+            <a:graphic xmlns:a="http://schemas.openxmlformats.org/drawingml/2006/main">
+              <a:graphicData uri="http://schemas.openxmlformats.org/drawingml/2006/picture">
+                <pic:pic xmlns:pic="http://schemas.openxmlformats.org/drawingml/2006/picture">
+                  <pic:nvPicPr>
+                    <pic:cNvPr id="0" name=""/>
+                    <pic:cNvPicPr/>
+                  </pic:nvPicPr>
+                  <pic:blipFill>
+                    <a:blip r:embed="rId32"/>
+                    <a:stretch>
+                      <a:fillRect/>
+                    </a:stretch>
+                  </pic:blipFill>
+                  <pic:spPr>
+                    <a:xfrm>
+                      <a:off x="0" y="0"/>
+                      <a:ext cx="2914286" cy="4104762"/>
+                    </a:xfrm>
+                    <a:prstGeom prst="rect">
+                      <a:avLst/>
+                    </a:prstGeom>
+                  </pic:spPr>
+                </pic:pic>
+              </a:graphicData>
+            </a:graphic>
+          </wp:inline>
+        </w:drawing>
+      </w:r>
+    </w:p>
+    <w:p>
+      <w:proofErr w:type="gramStart"/>
+      <w:r>
+        <w:t>Done.</w:t>
+      </w:r>
+      <w:proofErr w:type="gramEnd"/>
+    </w:p>
+    <w:p>
+      <w:r>
+        <w:rPr>
+          <w:noProof/>
+        </w:rPr>
+        <w:drawing>
+          <wp:inline distT="0" distB="0" distL="0" distR="0" wp14:anchorId="033D571E" wp14:editId="6126BC0E">
+            <wp:extent cx="5943600" cy="795655"/>
+            <wp:effectExtent l="0" t="0" r="0" b="4445"/>
+            <wp:docPr id="3" name="Picture 3"/>
+            <wp:cNvGraphicFramePr>
+              <a:graphicFrameLocks xmlns:a="http://schemas.openxmlformats.org/drawingml/2006/main" noChangeAspect="1"/>
+            </wp:cNvGraphicFramePr>
+            <a:graphic xmlns:a="http://schemas.openxmlformats.org/drawingml/2006/main">
+              <a:graphicData uri="http://schemas.openxmlformats.org/drawingml/2006/picture">
+                <pic:pic xmlns:pic="http://schemas.openxmlformats.org/drawingml/2006/picture">
+                  <pic:nvPicPr>
+                    <pic:cNvPr id="0" name=""/>
+                    <pic:cNvPicPr/>
+                  </pic:nvPicPr>
+                  <pic:blipFill>
+                    <a:blip r:embed="rId33"/>
+                    <a:stretch>
+                      <a:fillRect/>
+                    </a:stretch>
+                  </pic:blipFill>
+                  <pic:spPr>
+                    <a:xfrm>
+                      <a:off x="0" y="0"/>
+                      <a:ext cx="5943600" cy="795655"/>
+                    </a:xfrm>
+                    <a:prstGeom prst="rect">
+                      <a:avLst/>
+                    </a:prstGeom>
+                  </pic:spPr>
+                </pic:pic>
+              </a:graphicData>
+            </a:graphic>
+          </wp:inline>
+        </w:drawing>
+      </w:r>
+    </w:p>
+    <w:p>
+      <w:r>
+        <w:t>The customer management page is now reachable from the nav bar.</w:t>
+      </w:r>
+    </w:p>
+    <w:p>
+      <w:r>
+        <w:rPr>
+          <w:noProof/>
+        </w:rPr>
+        <w:drawing>
+          <wp:inline distT="0" distB="0" distL="0" distR="0" wp14:anchorId="46CFEF36" wp14:editId="503ED66A">
+            <wp:extent cx="5943600" cy="1578610"/>
+            <wp:effectExtent l="0" t="0" r="0" b="2540"/>
+            <wp:docPr id="4" name="Picture 4"/>
+            <wp:cNvGraphicFramePr>
+              <a:graphicFrameLocks xmlns:a="http://schemas.openxmlformats.org/drawingml/2006/main" noChangeAspect="1"/>
+            </wp:cNvGraphicFramePr>
+            <a:graphic xmlns:a="http://schemas.openxmlformats.org/drawingml/2006/main">
+              <a:graphicData uri="http://schemas.openxmlformats.org/drawingml/2006/picture">
+                <pic:pic xmlns:pic="http://schemas.openxmlformats.org/drawingml/2006/picture">
+                  <pic:nvPicPr>
+                    <pic:cNvPr id="0" name=""/>
+                    <pic:cNvPicPr/>
+                  </pic:nvPicPr>
+                  <pic:blipFill>
+                    <a:blip r:embed="rId34"/>
+                    <a:stretch>
+                      <a:fillRect/>
+                    </a:stretch>
+                  </pic:blipFill>
+                  <pic:spPr>
+                    <a:xfrm>
+                      <a:off x="0" y="0"/>
+                      <a:ext cx="5943600" cy="1578610"/>
+                    </a:xfrm>
+                    <a:prstGeom prst="rect">
+                      <a:avLst/>
+                    </a:prstGeom>
+                  </pic:spPr>
+                </pic:pic>
+              </a:graphicData>
+            </a:graphic>
+          </wp:inline>
+        </w:drawing>
+      </w:r>
+      <w:bookmarkStart w:id="0" w:name="_GoBack"/>
+      <w:bookmarkEnd w:id="0"/>
+    </w:p>
+    <w:p>
+      <w:r>
+        <w:lastRenderedPageBreak/>
+        <w:t xml:space="preserve">End </w:t>
+      </w:r>
+      <w:r>
+        <w:t>install updated nav bar</w:t>
+      </w:r>
+    </w:p>
     <w:sectPr>
       <w:pgSz w:w="12240" w:h="15840"/>
       <w:pgMar w:top="720" w:right="720" w:bottom="720" w:left="720" w:header="720" w:footer="720" w:gutter="0"/>

</xml_diff>

<commit_message>
merged nav bar into master
</commit_message>
<xml_diff>
--- a/Allpax Sale Miner/Resources/running doc.docx
+++ b/Allpax Sale Miner/Resources/running doc.docx
@@ -16,8 +16,6 @@
       </w:r>
     </w:p>
     <w:p>
-      <w:bookmarkStart w:id="0" w:name="_GoBack"/>
-      <w:bookmarkEnd w:id="0"/>
       <w:r>
         <w:t>Begin c</w:t>
       </w:r>
@@ -1655,7 +1653,216 @@
       </w:r>
     </w:p>
     <w:p/>
-    <w:p/>
+    <w:p>
+      <w:r>
+        <w:lastRenderedPageBreak/>
+        <w:t>Begin install updated nav bar</w:t>
+      </w:r>
+    </w:p>
+    <w:p>
+      <w:r>
+        <w:t>Need to install the nav bar I made for Allpax last summer to the new project.</w:t>
+      </w:r>
+    </w:p>
+    <w:p>
+      <w:r>
+        <w:rPr>
+          <w:noProof/>
+        </w:rPr>
+        <w:drawing>
+          <wp:inline distT="0" distB="0" distL="0" distR="0" wp14:anchorId="03174DD8" wp14:editId="426AC418">
+            <wp:extent cx="5943600" cy="296545"/>
+            <wp:effectExtent l="0" t="0" r="0" b="8255"/>
+            <wp:docPr id="1" name="Picture 1"/>
+            <wp:cNvGraphicFramePr>
+              <a:graphicFrameLocks xmlns:a="http://schemas.openxmlformats.org/drawingml/2006/main" noChangeAspect="1"/>
+            </wp:cNvGraphicFramePr>
+            <a:graphic xmlns:a="http://schemas.openxmlformats.org/drawingml/2006/main">
+              <a:graphicData uri="http://schemas.openxmlformats.org/drawingml/2006/picture">
+                <pic:pic xmlns:pic="http://schemas.openxmlformats.org/drawingml/2006/picture">
+                  <pic:nvPicPr>
+                    <pic:cNvPr id="0" name=""/>
+                    <pic:cNvPicPr/>
+                  </pic:nvPicPr>
+                  <pic:blipFill>
+                    <a:blip r:embed="rId31"/>
+                    <a:stretch>
+                      <a:fillRect/>
+                    </a:stretch>
+                  </pic:blipFill>
+                  <pic:spPr>
+                    <a:xfrm>
+                      <a:off x="0" y="0"/>
+                      <a:ext cx="5943600" cy="296545"/>
+                    </a:xfrm>
+                    <a:prstGeom prst="rect">
+                      <a:avLst/>
+                    </a:prstGeom>
+                  </pic:spPr>
+                </pic:pic>
+              </a:graphicData>
+            </a:graphic>
+          </wp:inline>
+        </w:drawing>
+      </w:r>
+    </w:p>
+    <w:p>
+      <w:r>
+        <w:t xml:space="preserve">The </w:t>
+      </w:r>
+      <w:r>
+        <w:t>guts of this nav bar lives here.</w:t>
+      </w:r>
+    </w:p>
+    <w:p>
+      <w:r>
+        <w:rPr>
+          <w:noProof/>
+        </w:rPr>
+        <w:drawing>
+          <wp:inline distT="0" distB="0" distL="0" distR="0" wp14:anchorId="47FF9C98" wp14:editId="63DADD93">
+            <wp:extent cx="2914286" cy="4104762"/>
+            <wp:effectExtent l="0" t="0" r="635" b="0"/>
+            <wp:docPr id="2" name="Picture 2"/>
+            <wp:cNvGraphicFramePr>
+              <a:graphicFrameLocks xmlns:a="http://schemas.openxmlformats.org/drawingml/2006/main" noChangeAspect="1"/>
+            </wp:cNvGraphicFramePr>
+            <a:graphic xmlns:a="http://schemas.openxmlformats.org/drawingml/2006/main">
+              <a:graphicData uri="http://schemas.openxmlformats.org/drawingml/2006/picture">
+                <pic:pic xmlns:pic="http://schemas.openxmlformats.org/drawingml/2006/picture">
+                  <pic:nvPicPr>
+                    <pic:cNvPr id="0" name=""/>
+                    <pic:cNvPicPr/>
+                  </pic:nvPicPr>
+                  <pic:blipFill>
+                    <a:blip r:embed="rId32"/>
+                    <a:stretch>
+                      <a:fillRect/>
+                    </a:stretch>
+                  </pic:blipFill>
+                  <pic:spPr>
+                    <a:xfrm>
+                      <a:off x="0" y="0"/>
+                      <a:ext cx="2914286" cy="4104762"/>
+                    </a:xfrm>
+                    <a:prstGeom prst="rect">
+                      <a:avLst/>
+                    </a:prstGeom>
+                  </pic:spPr>
+                </pic:pic>
+              </a:graphicData>
+            </a:graphic>
+          </wp:inline>
+        </w:drawing>
+      </w:r>
+    </w:p>
+    <w:p>
+      <w:proofErr w:type="gramStart"/>
+      <w:r>
+        <w:t>Done.</w:t>
+      </w:r>
+      <w:proofErr w:type="gramEnd"/>
+    </w:p>
+    <w:p>
+      <w:r>
+        <w:rPr>
+          <w:noProof/>
+        </w:rPr>
+        <w:drawing>
+          <wp:inline distT="0" distB="0" distL="0" distR="0" wp14:anchorId="033D571E" wp14:editId="6126BC0E">
+            <wp:extent cx="5943600" cy="795655"/>
+            <wp:effectExtent l="0" t="0" r="0" b="4445"/>
+            <wp:docPr id="3" name="Picture 3"/>
+            <wp:cNvGraphicFramePr>
+              <a:graphicFrameLocks xmlns:a="http://schemas.openxmlformats.org/drawingml/2006/main" noChangeAspect="1"/>
+            </wp:cNvGraphicFramePr>
+            <a:graphic xmlns:a="http://schemas.openxmlformats.org/drawingml/2006/main">
+              <a:graphicData uri="http://schemas.openxmlformats.org/drawingml/2006/picture">
+                <pic:pic xmlns:pic="http://schemas.openxmlformats.org/drawingml/2006/picture">
+                  <pic:nvPicPr>
+                    <pic:cNvPr id="0" name=""/>
+                    <pic:cNvPicPr/>
+                  </pic:nvPicPr>
+                  <pic:blipFill>
+                    <a:blip r:embed="rId33"/>
+                    <a:stretch>
+                      <a:fillRect/>
+                    </a:stretch>
+                  </pic:blipFill>
+                  <pic:spPr>
+                    <a:xfrm>
+                      <a:off x="0" y="0"/>
+                      <a:ext cx="5943600" cy="795655"/>
+                    </a:xfrm>
+                    <a:prstGeom prst="rect">
+                      <a:avLst/>
+                    </a:prstGeom>
+                  </pic:spPr>
+                </pic:pic>
+              </a:graphicData>
+            </a:graphic>
+          </wp:inline>
+        </w:drawing>
+      </w:r>
+    </w:p>
+    <w:p>
+      <w:r>
+        <w:t>The customer management page is now reachable from the nav bar.</w:t>
+      </w:r>
+    </w:p>
+    <w:p>
+      <w:r>
+        <w:rPr>
+          <w:noProof/>
+        </w:rPr>
+        <w:drawing>
+          <wp:inline distT="0" distB="0" distL="0" distR="0" wp14:anchorId="46CFEF36" wp14:editId="503ED66A">
+            <wp:extent cx="5943600" cy="1578610"/>
+            <wp:effectExtent l="0" t="0" r="0" b="2540"/>
+            <wp:docPr id="4" name="Picture 4"/>
+            <wp:cNvGraphicFramePr>
+              <a:graphicFrameLocks xmlns:a="http://schemas.openxmlformats.org/drawingml/2006/main" noChangeAspect="1"/>
+            </wp:cNvGraphicFramePr>
+            <a:graphic xmlns:a="http://schemas.openxmlformats.org/drawingml/2006/main">
+              <a:graphicData uri="http://schemas.openxmlformats.org/drawingml/2006/picture">
+                <pic:pic xmlns:pic="http://schemas.openxmlformats.org/drawingml/2006/picture">
+                  <pic:nvPicPr>
+                    <pic:cNvPr id="0" name=""/>
+                    <pic:cNvPicPr/>
+                  </pic:nvPicPr>
+                  <pic:blipFill>
+                    <a:blip r:embed="rId34"/>
+                    <a:stretch>
+                      <a:fillRect/>
+                    </a:stretch>
+                  </pic:blipFill>
+                  <pic:spPr>
+                    <a:xfrm>
+                      <a:off x="0" y="0"/>
+                      <a:ext cx="5943600" cy="1578610"/>
+                    </a:xfrm>
+                    <a:prstGeom prst="rect">
+                      <a:avLst/>
+                    </a:prstGeom>
+                  </pic:spPr>
+                </pic:pic>
+              </a:graphicData>
+            </a:graphic>
+          </wp:inline>
+        </w:drawing>
+      </w:r>
+      <w:bookmarkStart w:id="0" w:name="_GoBack"/>
+      <w:bookmarkEnd w:id="0"/>
+    </w:p>
+    <w:p>
+      <w:r>
+        <w:lastRenderedPageBreak/>
+        <w:t xml:space="preserve">End </w:t>
+      </w:r>
+      <w:r>
+        <w:t>install updated nav bar</w:t>
+      </w:r>
+    </w:p>
     <w:sectPr>
       <w:pgSz w:w="12240" w:h="15840"/>
       <w:pgMar w:top="720" w:right="720" w:bottom="720" w:left="720" w:header="720" w:footer="720" w:gutter="0"/>

</xml_diff>